<commit_message>
report work well, but too long
</commit_message>
<xml_diff>
--- a/src/main/resources/docs/reporttempl.docx
+++ b/src/main/resources/docs/reporttempl.docx
@@ -5,27 +5,49 @@
     <w:p>
       <w:pPr>
         <w:rPr>
+          <w:rFonts w:ascii="Times New Roman" w:hAnsi="Times New Roman" w:cs="Times New Roman"/>
+          <w:sz w:val="28"/>
+          <w:szCs w:val="28"/>
           <w:lang w:val="en-US"/>
         </w:rPr>
       </w:pPr>
+    </w:p>
+    <w:p>
+      <w:pPr>
+        <w:rPr>
+          <w:rFonts w:ascii="Times New Roman" w:hAnsi="Times New Roman" w:cs="Times New Roman"/>
+          <w:sz w:val="28"/>
+          <w:szCs w:val="28"/>
+          <w:lang w:val="en-US"/>
+        </w:rPr>
+      </w:pPr>
+      <w:bookmarkStart w:id="0" w:name="_GoBack"/>
+      <w:bookmarkEnd w:id="0"/>
       <w:r>
         <w:rPr>
+          <w:rFonts w:ascii="Times New Roman" w:hAnsi="Times New Roman" w:cs="Times New Roman"/>
+          <w:sz w:val="28"/>
+          <w:szCs w:val="28"/>
           <w:lang w:val="en-US"/>
         </w:rPr>
         <w:t>Name = {$</w:t>
       </w:r>
       <w:proofErr w:type="spellStart"/>
-      <w:proofErr w:type="gramStart"/>
       <w:r>
         <w:rPr>
+          <w:rFonts w:ascii="Times New Roman" w:hAnsi="Times New Roman" w:cs="Times New Roman"/>
+          <w:sz w:val="28"/>
+          <w:szCs w:val="28"/>
           <w:lang w:val="en-US"/>
         </w:rPr>
         <w:t>report.shortName</w:t>
       </w:r>
       <w:proofErr w:type="spellEnd"/>
-      <w:proofErr w:type="gramEnd"/>
       <w:r>
         <w:rPr>
+          <w:rFonts w:ascii="Times New Roman" w:hAnsi="Times New Roman" w:cs="Times New Roman"/>
+          <w:sz w:val="28"/>
+          <w:szCs w:val="28"/>
           <w:lang w:val="en-US"/>
         </w:rPr>
         <w:t>}</w:t>
@@ -34,12 +56,18 @@
     <w:p>
       <w:pPr>
         <w:rPr>
+          <w:rFonts w:ascii="Times New Roman" w:hAnsi="Times New Roman" w:cs="Times New Roman"/>
+          <w:sz w:val="28"/>
+          <w:szCs w:val="28"/>
           <w:lang w:val="en-US"/>
         </w:rPr>
       </w:pPr>
       <w:proofErr w:type="spellStart"/>
       <w:r>
         <w:rPr>
+          <w:rFonts w:ascii="Times New Roman" w:hAnsi="Times New Roman" w:cs="Times New Roman"/>
+          <w:sz w:val="28"/>
+          <w:szCs w:val="28"/>
           <w:lang w:val="en-US"/>
         </w:rPr>
         <w:t>fullName</w:t>
@@ -47,6 +75,9 @@
       <w:proofErr w:type="spellEnd"/>
       <w:r>
         <w:rPr>
+          <w:rFonts w:ascii="Times New Roman" w:hAnsi="Times New Roman" w:cs="Times New Roman"/>
+          <w:sz w:val="28"/>
+          <w:szCs w:val="28"/>
           <w:lang w:val="en-US"/>
         </w:rPr>
         <w:t xml:space="preserve"> = {$</w:t>
@@ -55,6 +86,9 @@
       <w:proofErr w:type="gramStart"/>
       <w:r>
         <w:rPr>
+          <w:rFonts w:ascii="Times New Roman" w:hAnsi="Times New Roman" w:cs="Times New Roman"/>
+          <w:sz w:val="28"/>
+          <w:szCs w:val="28"/>
           <w:lang w:val="en-US"/>
         </w:rPr>
         <w:t>report.fullName</w:t>
@@ -63,6 +97,9 @@
       <w:proofErr w:type="gramEnd"/>
       <w:r>
         <w:rPr>
+          <w:rFonts w:ascii="Times New Roman" w:hAnsi="Times New Roman" w:cs="Times New Roman"/>
+          <w:sz w:val="28"/>
+          <w:szCs w:val="28"/>
           <w:lang w:val="en-US"/>
         </w:rPr>
         <w:t>}</w:t>
@@ -71,11 +108,17 @@
     <w:p>
       <w:pPr>
         <w:rPr>
+          <w:rFonts w:ascii="Times New Roman" w:hAnsi="Times New Roman" w:cs="Times New Roman"/>
+          <w:sz w:val="28"/>
+          <w:szCs w:val="28"/>
           <w:lang w:val="en-US"/>
         </w:rPr>
       </w:pPr>
       <w:r>
         <w:rPr>
+          <w:rFonts w:ascii="Times New Roman" w:hAnsi="Times New Roman" w:cs="Times New Roman"/>
+          <w:sz w:val="28"/>
+          <w:szCs w:val="28"/>
           <w:lang w:val="en-US"/>
         </w:rPr>
         <w:t>text = {$text}</w:t>
@@ -84,17 +127,21 @@
     <w:p>
       <w:pPr>
         <w:rPr>
+          <w:rFonts w:ascii="Times New Roman" w:hAnsi="Times New Roman" w:cs="Times New Roman"/>
+          <w:sz w:val="28"/>
+          <w:szCs w:val="28"/>
           <w:lang w:val="en-US"/>
         </w:rPr>
       </w:pPr>
       <w:r>
         <w:rPr>
+          <w:rFonts w:ascii="Times New Roman" w:hAnsi="Times New Roman" w:cs="Times New Roman"/>
+          <w:sz w:val="28"/>
+          <w:szCs w:val="28"/>
           <w:lang w:val="en-US"/>
         </w:rPr>
         <w:t>problems = {$problems}</w:t>
       </w:r>
-      <w:bookmarkStart w:id="0" w:name="_GoBack"/>
-      <w:bookmarkEnd w:id="0"/>
     </w:p>
     <w:sectPr>
       <w:pgSz w:w="11906" w:h="16838"/>

</xml_diff>